<commit_message>
Update SLR 3(Different types of storage).docx
</commit_message>
<xml_diff>
--- a/Topic 1/SLR 3(Different types of storage).docx
+++ b/Topic 1/SLR 3(Different types of storage).docx
@@ -1,6 +1,6 @@
 
 <file path=word/document.xml><?xml version="1.0" encoding="utf-8"?>
-<w:document xmlns:wpc="http://schemas.microsoft.com/office/word/2010/wordprocessingCanvas" xmlns:cx="http://schemas.microsoft.com/office/drawing/2014/chartex" xmlns:cx1="http://schemas.microsoft.com/office/drawing/2015/9/8/chartex" xmlns:cx2="http://schemas.microsoft.com/office/drawing/2015/10/21/chartex" xmlns:cx3="http://schemas.microsoft.com/office/drawing/2016/5/9/chartex" xmlns:cx4="http://schemas.microsoft.com/office/drawing/2016/5/10/chartex" xmlns:cx5="http://schemas.microsoft.com/office/drawing/2016/5/11/chartex" xmlns:cx6="http://schemas.microsoft.com/office/drawing/2016/5/12/chartex" xmlns:cx7="http://schemas.microsoft.com/office/drawing/2016/5/13/chartex" xmlns:cx8="http://schemas.microsoft.com/office/drawing/2016/5/14/chartex" xmlns:mc="http://schemas.openxmlformats.org/markup-compatibility/2006" xmlns:aink="http://schemas.microsoft.com/office/drawing/2016/ink" xmlns:am3d="http://schemas.microsoft.com/office/drawing/2017/model3d" xmlns:o="urn:schemas-microsoft-com:office:office" xmlns:oel="http://schemas.microsoft.com/office/2019/extlst" xmlns:r="http://schemas.openxmlformats.org/officeDocument/2006/relationships" xmlns:m="http://schemas.openxmlformats.org/officeDocument/2006/math" xmlns:v="urn:schemas-microsoft-com:vml" xmlns:wp14="http://schemas.microsoft.com/office/word/2010/wordprocessingDrawing" xmlns:wp="http://schemas.openxmlformats.org/drawingml/2006/wordprocessingDrawing" xmlns:w10="urn:schemas-microsoft-com:office:word" xmlns:w="http://schemas.openxmlformats.org/wordprocessingml/2006/main" xmlns:w14="http://schemas.microsoft.com/office/word/2010/wordml" xmlns:w15="http://schemas.microsoft.com/office/word/2012/wordml" xmlns:w16cex="http://schemas.microsoft.com/office/word/2018/wordml/cex" xmlns:w16cid="http://schemas.microsoft.com/office/word/2016/wordml/cid" xmlns:w16="http://schemas.microsoft.com/office/word/2018/wordml" xmlns:w16du="http://schemas.microsoft.com/office/word/2023/wordml/word16du" xmlns:w16sdtdh="http://schemas.microsoft.com/office/word/2020/wordml/sdtdatahash" xmlns:w16se="http://schemas.microsoft.com/office/word/2015/wordml/symex" xmlns:wpg="http://schemas.microsoft.com/office/word/2010/wordprocessingGroup" xmlns:wpi="http://schemas.microsoft.com/office/word/2010/wordprocessingInk" xmlns:wne="http://schemas.microsoft.com/office/word/2006/wordml" xmlns:wps="http://schemas.microsoft.com/office/word/2010/wordprocessingShape" mc:Ignorable="w14 w15 w16se w16cid w16 w16cex w16sdtdh w16du wp14">
+<w:document xmlns:wpc="http://schemas.microsoft.com/office/word/2010/wordprocessingCanvas" xmlns:cx="http://schemas.microsoft.com/office/drawing/2014/chartex" xmlns:cx1="http://schemas.microsoft.com/office/drawing/2015/9/8/chartex" xmlns:cx2="http://schemas.microsoft.com/office/drawing/2015/10/21/chartex" xmlns:cx3="http://schemas.microsoft.com/office/drawing/2016/5/9/chartex" xmlns:cx4="http://schemas.microsoft.com/office/drawing/2016/5/10/chartex" xmlns:cx5="http://schemas.microsoft.com/office/drawing/2016/5/11/chartex" xmlns:cx6="http://schemas.microsoft.com/office/drawing/2016/5/12/chartex" xmlns:cx7="http://schemas.microsoft.com/office/drawing/2016/5/13/chartex" xmlns:cx8="http://schemas.microsoft.com/office/drawing/2016/5/14/chartex" xmlns:mc="http://schemas.openxmlformats.org/markup-compatibility/2006" xmlns:aink="http://schemas.microsoft.com/office/drawing/2016/ink" xmlns:am3d="http://schemas.microsoft.com/office/drawing/2017/model3d" xmlns:o="urn:schemas-microsoft-com:office:office" xmlns:oel="http://schemas.microsoft.com/office/2019/extlst" xmlns:r="http://schemas.openxmlformats.org/officeDocument/2006/relationships" xmlns:m="http://schemas.openxmlformats.org/officeDocument/2006/math" xmlns:v="urn:schemas-microsoft-com:vml" xmlns:wp14="http://schemas.microsoft.com/office/word/2010/wordprocessingDrawing" xmlns:wp="http://schemas.openxmlformats.org/drawingml/2006/wordprocessingDrawing" xmlns:w10="urn:schemas-microsoft-com:office:word" xmlns:w="http://schemas.openxmlformats.org/wordprocessingml/2006/main" xmlns:w14="http://schemas.microsoft.com/office/word/2010/wordml" xmlns:w15="http://schemas.microsoft.com/office/word/2012/wordml" xmlns:w16cex="http://schemas.microsoft.com/office/word/2018/wordml/cex" xmlns:w16cid="http://schemas.microsoft.com/office/word/2016/wordml/cid" xmlns:w16="http://schemas.microsoft.com/office/word/2018/wordml" xmlns:w16du="http://schemas.microsoft.com/office/word/2023/wordml/word16du" xmlns:w16sdtdh="http://schemas.microsoft.com/office/word/2020/wordml/sdtdatahash" xmlns:w16sdtfl="http://schemas.microsoft.com/office/word/2024/wordml/sdtformatlock" xmlns:w16se="http://schemas.microsoft.com/office/word/2015/wordml/symex" xmlns:wpg="http://schemas.microsoft.com/office/word/2010/wordprocessingGroup" xmlns:wpi="http://schemas.microsoft.com/office/word/2010/wordprocessingInk" xmlns:wne="http://schemas.microsoft.com/office/word/2006/wordml" xmlns:wps="http://schemas.microsoft.com/office/word/2010/wordprocessingShape" mc:Ignorable="w14 w15 w16se w16cid w16 w16cex w16sdtdh w16sdtfl w16du wp14">
   <w:body>
     <w:p>
       <w:pPr>
@@ -238,6 +238,247 @@
         <w:t>Fast</w:t>
       </w:r>
     </w:p>
+    <w:p>
+      <w:pPr>
+        <w:rPr>
+          <w:b/>
+          <w:bCs/>
+          <w:sz w:val="28"/>
+          <w:szCs w:val="28"/>
+          <w:u w:val="single"/>
+        </w:rPr>
+      </w:pPr>
+      <w:r>
+        <w:rPr>
+          <w:b/>
+          <w:bCs/>
+          <w:sz w:val="28"/>
+          <w:szCs w:val="28"/>
+          <w:u w:val="single"/>
+        </w:rPr>
+        <w:t>Negatives</w:t>
+      </w:r>
+    </w:p>
+    <w:p>
+      <w:r>
+        <w:t>Expensive</w:t>
+      </w:r>
+    </w:p>
+    <w:p>
+      <w:r>
+        <w:t>Limited amount of read/writes</w:t>
+      </w:r>
+    </w:p>
+    <w:p>
+      <w:pPr>
+        <w:rPr>
+          <w:u w:val="single"/>
+        </w:rPr>
+      </w:pPr>
+      <w:r>
+        <w:rPr>
+          <w:u w:val="single"/>
+        </w:rPr>
+        <w:t>2026</w:t>
+      </w:r>
+    </w:p>
+    <w:p>
+      <w:pPr>
+        <w:rPr>
+          <w:b/>
+          <w:bCs/>
+          <w:sz w:val="28"/>
+          <w:szCs w:val="28"/>
+          <w:u w:val="single"/>
+        </w:rPr>
+      </w:pPr>
+      <w:r>
+        <w:rPr>
+          <w:b/>
+          <w:bCs/>
+          <w:sz w:val="28"/>
+          <w:szCs w:val="28"/>
+          <w:u w:val="single"/>
+        </w:rPr>
+        <w:t>Optical Storage</w:t>
+      </w:r>
+    </w:p>
+    <w:p>
+      <w:r>
+        <w:t>Used by CDS and DVDS</w:t>
+      </w:r>
+    </w:p>
+    <w:p>
+      <w:r>
+        <w:t xml:space="preserve">Uses lasers to read binary </w:t>
+      </w:r>
+    </w:p>
+    <w:p>
+      <w:r>
+        <w:t>If a part of the disc scatters slight, it is called a pit and gives a binary value of 0</w:t>
+      </w:r>
+    </w:p>
+    <w:p>
+      <w:r>
+        <w:t>If a part of the disc reflects light back into the laser, it is called a land and gives a binary of 1</w:t>
+      </w:r>
+    </w:p>
+    <w:p/>
+    <w:p>
+      <w:pPr>
+        <w:rPr>
+          <w:b/>
+          <w:bCs/>
+          <w:sz w:val="28"/>
+          <w:szCs w:val="28"/>
+          <w:u w:val="single"/>
+        </w:rPr>
+      </w:pPr>
+      <w:r>
+        <w:rPr>
+          <w:b/>
+          <w:bCs/>
+          <w:sz w:val="28"/>
+          <w:szCs w:val="28"/>
+          <w:u w:val="single"/>
+        </w:rPr>
+        <w:t>CDS</w:t>
+      </w:r>
+    </w:p>
+    <w:p>
+      <w:r>
+        <w:t>Uses optical storage</w:t>
+      </w:r>
+    </w:p>
+    <w:p>
+      <w:r>
+        <w:t>Advantage: Portable, Cost effective</w:t>
+      </w:r>
+    </w:p>
+    <w:p>
+      <w:r>
+        <w:t>Disadvantage: Low storage space, slow</w:t>
+      </w:r>
+      <w:r>
+        <w:t>, easily scratched</w:t>
+      </w:r>
+    </w:p>
+    <w:p>
+      <w:r>
+        <w:t>Use cases: Audio</w:t>
+      </w:r>
+    </w:p>
+    <w:p/>
+    <w:p>
+      <w:pPr>
+        <w:rPr>
+          <w:b/>
+          <w:bCs/>
+          <w:sz w:val="28"/>
+          <w:szCs w:val="28"/>
+          <w:u w:val="single"/>
+        </w:rPr>
+      </w:pPr>
+      <w:r>
+        <w:rPr>
+          <w:b/>
+          <w:bCs/>
+          <w:sz w:val="28"/>
+          <w:szCs w:val="28"/>
+          <w:u w:val="single"/>
+        </w:rPr>
+        <w:t>DVDS</w:t>
+      </w:r>
+    </w:p>
+    <w:p>
+      <w:r>
+        <w:t>Uses optical storage</w:t>
+      </w:r>
+    </w:p>
+    <w:p>
+      <w:r>
+        <w:t>Advantages: Larger storage space than CDS,</w:t>
+      </w:r>
+      <w:r>
+        <w:t xml:space="preserve"> more durable, portable</w:t>
+      </w:r>
+    </w:p>
+    <w:p>
+      <w:r>
+        <w:t>Disadvantages</w:t>
+      </w:r>
+      <w:r>
+        <w:t xml:space="preserve">: Eventually breaks down with natural use, still not durable or </w:t>
+      </w:r>
+      <w:r>
+        <w:br/>
+        <w:t>Use cases: Videos</w:t>
+      </w:r>
+    </w:p>
+    <w:p>
+      <w:pPr>
+        <w:rPr>
+          <w:b/>
+          <w:bCs/>
+          <w:sz w:val="28"/>
+          <w:szCs w:val="28"/>
+          <w:u w:val="single"/>
+        </w:rPr>
+      </w:pPr>
+      <w:r>
+        <w:rPr>
+          <w:b/>
+          <w:bCs/>
+          <w:sz w:val="28"/>
+          <w:szCs w:val="28"/>
+          <w:u w:val="single"/>
+        </w:rPr>
+        <w:lastRenderedPageBreak/>
+        <w:t>Blu ray</w:t>
+      </w:r>
+    </w:p>
+    <w:p>
+      <w:r>
+        <w:t>Advantage: Holds over 5x the capacity as DVDS, more durable than the others</w:t>
+      </w:r>
+    </w:p>
+    <w:p>
+      <w:r>
+        <w:t>Disadvantages: Expensive to produce, still slow</w:t>
+      </w:r>
+    </w:p>
+    <w:p/>
+    <w:p>
+      <w:pPr>
+        <w:rPr>
+          <w:b/>
+          <w:bCs/>
+          <w:sz w:val="28"/>
+          <w:szCs w:val="28"/>
+          <w:u w:val="single"/>
+        </w:rPr>
+      </w:pPr>
+      <w:r>
+        <w:rPr>
+          <w:b/>
+          <w:bCs/>
+          <w:sz w:val="28"/>
+          <w:szCs w:val="28"/>
+          <w:u w:val="single"/>
+        </w:rPr>
+        <w:t>Magnetic</w:t>
+      </w:r>
+    </w:p>
+    <w:p>
+      <w:r>
+        <w:t>Checks whether a portion of the region is polarized, as the magnetic poles will aligned and the signal between poles can be read.</w:t>
+      </w:r>
+    </w:p>
+    <w:p>
+      <w:r>
+        <w:t>Significantly more storage than optical</w:t>
+      </w:r>
+    </w:p>
     <w:p/>
     <w:p/>
     <w:p>
@@ -258,19 +499,10 @@
           <w:szCs w:val="28"/>
           <w:u w:val="single"/>
         </w:rPr>
-        <w:t>Negatives</w:t>
-      </w:r>
-    </w:p>
-    <w:p>
-      <w:r>
-        <w:t>Expensive</w:t>
-      </w:r>
-    </w:p>
-    <w:p>
-      <w:r>
-        <w:t>Limited amount of read/writes</w:t>
-      </w:r>
-    </w:p>
+        <w:t>Hard disk drives (HDD)</w:t>
+      </w:r>
+    </w:p>
+    <w:p/>
     <w:sectPr>
       <w:pgSz w:w="12240" w:h="15840"/>
       <w:pgMar w:top="1440" w:right="1440" w:bottom="1440" w:left="1440" w:header="708" w:footer="708" w:gutter="0"/>
@@ -282,7 +514,7 @@
 </file>
 
 <file path=word/styles.xml><?xml version="1.0" encoding="utf-8"?>
-<w:styles xmlns:mc="http://schemas.openxmlformats.org/markup-compatibility/2006" xmlns:r="http://schemas.openxmlformats.org/officeDocument/2006/relationships" xmlns:w="http://schemas.openxmlformats.org/wordprocessingml/2006/main" xmlns:w14="http://schemas.microsoft.com/office/word/2010/wordml" xmlns:w15="http://schemas.microsoft.com/office/word/2012/wordml" xmlns:w16cex="http://schemas.microsoft.com/office/word/2018/wordml/cex" xmlns:w16cid="http://schemas.microsoft.com/office/word/2016/wordml/cid" xmlns:w16="http://schemas.microsoft.com/office/word/2018/wordml" xmlns:w16du="http://schemas.microsoft.com/office/word/2023/wordml/word16du" xmlns:w16sdtdh="http://schemas.microsoft.com/office/word/2020/wordml/sdtdatahash" xmlns:w16se="http://schemas.microsoft.com/office/word/2015/wordml/symex" mc:Ignorable="w14 w15 w16se w16cid w16 w16cex w16sdtdh w16du">
+<w:styles xmlns:mc="http://schemas.openxmlformats.org/markup-compatibility/2006" xmlns:r="http://schemas.openxmlformats.org/officeDocument/2006/relationships" xmlns:w="http://schemas.openxmlformats.org/wordprocessingml/2006/main" xmlns:w14="http://schemas.microsoft.com/office/word/2010/wordml" xmlns:w15="http://schemas.microsoft.com/office/word/2012/wordml" xmlns:w16cex="http://schemas.microsoft.com/office/word/2018/wordml/cex" xmlns:w16cid="http://schemas.microsoft.com/office/word/2016/wordml/cid" xmlns:w16="http://schemas.microsoft.com/office/word/2018/wordml" xmlns:w16du="http://schemas.microsoft.com/office/word/2023/wordml/word16du" xmlns:w16sdtdh="http://schemas.microsoft.com/office/word/2020/wordml/sdtdatahash" xmlns:w16sdtfl="http://schemas.microsoft.com/office/word/2024/wordml/sdtformatlock" xmlns:w16se="http://schemas.microsoft.com/office/word/2015/wordml/symex" mc:Ignorable="w14 w15 w16se w16cid w16 w16cex w16sdtdh w16sdtfl w16du">
   <w:docDefaults>
     <w:rPrDefault>
       <w:rPr>

</xml_diff>